<commit_message>
terminados diagramas de actividad
</commit_message>
<xml_diff>
--- a/SDD[IMind]_V2(LineaBase).docx
+++ b/SDD[IMind]_V2(LineaBase).docx
@@ -21830,7 +21830,19 @@
           <w:lang w:val="es-CO"/>
         </w:rPr>
         <w:lastRenderedPageBreak/>
-        <w:t>Diagrama de Actividad 2: Ingreso Administrador</w:t>
+        <w:t xml:space="preserve">Diagrama de Actividad </w:t>
+      </w:r>
+      <w:r>
+        <w:rPr>
+          <w:lang w:val="es-CO"/>
+        </w:rPr>
+        <w:t>1</w:t>
+      </w:r>
+      <w:r>
+        <w:rPr>
+          <w:lang w:val="es-CO"/>
+        </w:rPr>
+        <w:t>: Ingreso Administrador</w:t>
       </w:r>
     </w:p>
     <w:p>
@@ -21923,7 +21935,10 @@
         </w:r>
       </w:fldSimple>
       <w:r>
-        <w:t>. Diagrama de Actividad 2: Ingreso Administrador</w:t>
+        <w:t>. Diagrama de Actividad 1</w:t>
+      </w:r>
+      <w:r>
+        <w:t>: Ingreso Administrador</w:t>
       </w:r>
       <w:bookmarkEnd w:id="45"/>
     </w:p>
@@ -21940,6 +21955,13 @@
           <w:lang w:val="es-CO"/>
         </w:rPr>
         <w:t>Documentación Diagrama de Actividad</w:t>
+      </w:r>
+      <w:r>
+        <w:rPr>
+          <w:b/>
+          <w:lang w:val="es-CO"/>
+        </w:rPr>
+        <w:t xml:space="preserve"> 1</w:t>
       </w:r>
     </w:p>
     <w:tbl>
@@ -26422,10 +26444,55 @@
     </w:p>
     <w:p>
       <w:pPr>
+        <w:pStyle w:val="Caption"/>
+        <w:jc w:val="center"/>
         <w:rPr>
+          <w:b w:val="0"/>
           <w:lang w:val="es-CO"/>
         </w:rPr>
       </w:pPr>
+      <w:r>
+        <w:t xml:space="preserve">Ilustración </w:t>
+      </w:r>
+      <w:fldSimple w:instr=" SEQ Ilustración \* ARABIC ">
+        <w:r>
+          <w:rPr>
+            <w:noProof/>
+          </w:rPr>
+          <w:t>4</w:t>
+        </w:r>
+      </w:fldSimple>
+      <w:r>
+        <w:t>.Diagrama de Actividad 2</w:t>
+      </w:r>
+      <w:r>
+        <w:t>: Ingreso</w:t>
+      </w:r>
+      <w:r>
+        <w:t xml:space="preserve"> Jugador</w:t>
+      </w:r>
+    </w:p>
+    <w:p>
+      <w:pPr>
+        <w:rPr>
+          <w:b/>
+          <w:lang w:val="es-CO"/>
+        </w:rPr>
+      </w:pPr>
+      <w:r>
+        <w:rPr>
+          <w:b/>
+          <w:lang w:val="es-CO"/>
+        </w:rPr>
+        <w:t>Documentación Diagrama de Actividad</w:t>
+      </w:r>
+      <w:r>
+        <w:rPr>
+          <w:b/>
+          <w:lang w:val="es-CO"/>
+        </w:rPr>
+        <w:t xml:space="preserve"> 2</w:t>
+      </w:r>
     </w:p>
     <w:tbl>
       <w:tblPr>
@@ -29106,6 +29173,7 @@
             <w:pPr>
               <w:pStyle w:val="ListParagraph"/>
               <w:ind w:left="0"/>
+              <w:jc w:val="both"/>
               <w:cnfStyle w:val="000000100000"/>
               <w:rPr>
                 <w:color w:val="000000"/>
@@ -29457,6 +29525,7 @@
             <w:pPr>
               <w:pStyle w:val="ListParagraph"/>
               <w:ind w:left="0"/>
+              <w:jc w:val="both"/>
               <w:cnfStyle w:val="000000100000"/>
               <w:rPr>
                 <w:color w:val="000000"/>
@@ -29809,11 +29878,17 @@
           <w:rPr>
             <w:noProof/>
           </w:rPr>
-          <w:t>4</w:t>
+          <w:t>5</w:t>
         </w:r>
       </w:fldSimple>
       <w:r>
-        <w:t>. Diagrama de Actividad 3: Antes del Juego</w:t>
+        <w:t xml:space="preserve">. Diagrama de Actividad </w:t>
+      </w:r>
+      <w:r>
+        <w:t>3</w:t>
+      </w:r>
+      <w:r>
+        <w:t>: Antes del Juego</w:t>
       </w:r>
       <w:bookmarkEnd w:id="57"/>
     </w:p>
@@ -29829,7 +29904,21 @@
           <w:b/>
           <w:lang w:val="es-CO"/>
         </w:rPr>
-        <w:t>Documentación Diagrama de Actividad 3</w:t>
+        <w:t xml:space="preserve">Documentación Diagrama </w:t>
+      </w:r>
+      <w:r>
+        <w:rPr>
+          <w:b/>
+          <w:lang w:val="es-CO"/>
+        </w:rPr>
+        <w:t xml:space="preserve">de Actividad </w:t>
+      </w:r>
+      <w:r>
+        <w:rPr>
+          <w:b/>
+          <w:lang w:val="es-CO"/>
+        </w:rPr>
+        <w:t>3</w:t>
       </w:r>
     </w:p>
     <w:tbl>
@@ -32990,6 +33079,7 @@
       </w:r>
       <w:bookmarkEnd w:id="65"/>
     </w:p>
+    <w:p/>
     <w:tbl>
       <w:tblPr>
         <w:tblStyle w:val="MediumGrid3-Accent3"/>
@@ -33031,6 +33121,7 @@
                 <w:color w:val="FFFFFF"/>
                 <w:lang w:eastAsia="es-CO"/>
               </w:rPr>
+              <w:lastRenderedPageBreak/>
               <w:t xml:space="preserve">ID </w:t>
             </w:r>
           </w:p>
@@ -33147,7 +33238,6 @@
                 <w:color w:val="FFFFFF"/>
                 <w:lang w:eastAsia="es-CO"/>
               </w:rPr>
-              <w:lastRenderedPageBreak/>
               <w:t>Descripción</w:t>
             </w:r>
           </w:p>
@@ -35459,10 +35549,58 @@
     </w:p>
     <w:p>
       <w:pPr>
+        <w:pStyle w:val="Caption"/>
+        <w:jc w:val="center"/>
+      </w:pPr>
+      <w:r>
+        <w:t xml:space="preserve">Ilustración </w:t>
+      </w:r>
+      <w:fldSimple w:instr=" SEQ Ilustración \* ARABIC ">
+        <w:r>
+          <w:rPr>
+            <w:noProof/>
+          </w:rPr>
+          <w:t>6</w:t>
+        </w:r>
+      </w:fldSimple>
+      <w:r>
+        <w:t>.</w:t>
+      </w:r>
+      <w:r>
+        <w:t>Diagrama de Actividad 4</w:t>
+      </w:r>
+      <w:r>
+        <w:t>: Jugando Modalidad 1</w:t>
+      </w:r>
+    </w:p>
+    <w:p>
+      <w:pPr>
         <w:rPr>
+          <w:b/>
           <w:lang w:val="es-CO"/>
         </w:rPr>
       </w:pPr>
+      <w:r>
+        <w:rPr>
+          <w:b/>
+          <w:lang w:val="es-CO"/>
+        </w:rPr>
+        <w:t xml:space="preserve">Documentación Diagrama </w:t>
+      </w:r>
+      <w:r>
+        <w:rPr>
+          <w:b/>
+          <w:lang w:val="es-CO"/>
+        </w:rPr>
+        <w:t xml:space="preserve">de Actividad </w:t>
+      </w:r>
+      <w:r>
+        <w:rPr>
+          <w:b/>
+          <w:lang w:val="es-CO"/>
+        </w:rPr>
+        <w:t>4</w:t>
+      </w:r>
     </w:p>
     <w:tbl>
       <w:tblPr>
@@ -36049,7 +36187,11 @@
               </w:rPr>
             </w:pPr>
             <w:r>
-              <w:t>El jugador anfitrión dio comienzo a la partida.</w:t>
+              <w:t xml:space="preserve">El jugador anfitrión dio comienzo a la </w:t>
+            </w:r>
+            <w:r>
+              <w:lastRenderedPageBreak/>
+              <w:t>partida.</w:t>
             </w:r>
           </w:p>
         </w:tc>
@@ -36077,6 +36219,7 @@
                 <w:color w:val="FFFFFF"/>
                 <w:lang w:eastAsia="es-CO"/>
               </w:rPr>
+              <w:lastRenderedPageBreak/>
               <w:t>Post condiciones</w:t>
             </w:r>
           </w:p>
@@ -37660,6 +37803,7 @@
                 <w:color w:val="FFFFFF"/>
                 <w:lang w:eastAsia="es-CO"/>
               </w:rPr>
+              <w:lastRenderedPageBreak/>
               <w:t xml:space="preserve">ID </w:t>
             </w:r>
           </w:p>
@@ -37775,7 +37919,6 @@
                 <w:color w:val="FFFFFF"/>
                 <w:lang w:eastAsia="es-CO"/>
               </w:rPr>
-              <w:lastRenderedPageBreak/>
               <w:t>Descripción</w:t>
             </w:r>
           </w:p>
@@ -39101,6 +39244,7 @@
                 <w:color w:val="FFFFFF"/>
                 <w:lang w:eastAsia="es-CO"/>
               </w:rPr>
+              <w:lastRenderedPageBreak/>
               <w:t xml:space="preserve">ID </w:t>
             </w:r>
           </w:p>
@@ -39216,7 +39360,6 @@
                 <w:color w:val="FFFFFF"/>
                 <w:lang w:eastAsia="es-CO"/>
               </w:rPr>
-              <w:lastRenderedPageBreak/>
               <w:t>Descripción</w:t>
             </w:r>
           </w:p>
@@ -40096,7 +40239,11 @@
               </w:rPr>
             </w:pPr>
             <w:r>
-              <w:t>-Si el cuarteto no es válido, el jugador en turno pierde el turno y el sistema asigna de nuevo el turno</w:t>
+              <w:t xml:space="preserve">-Si el cuarteto no es válido, el jugador en turno pierde el turno y </w:t>
+            </w:r>
+            <w:r>
+              <w:lastRenderedPageBreak/>
+              <w:t>el sistema asigna de nuevo el turno</w:t>
             </w:r>
           </w:p>
         </w:tc>
@@ -40948,6 +41095,7 @@
                 <w:color w:val="FFFFFF"/>
                 <w:lang w:eastAsia="es-CO"/>
               </w:rPr>
+              <w:lastRenderedPageBreak/>
               <w:t xml:space="preserve">ID </w:t>
             </w:r>
           </w:p>
@@ -41063,7 +41211,6 @@
                 <w:color w:val="FFFFFF"/>
                 <w:lang w:eastAsia="es-CO"/>
               </w:rPr>
-              <w:lastRenderedPageBreak/>
               <w:t>Descripción</w:t>
             </w:r>
           </w:p>
@@ -42126,6 +42273,7 @@
                 <w:color w:val="FFFFFF"/>
                 <w:lang w:eastAsia="es-CO"/>
               </w:rPr>
+              <w:lastRenderedPageBreak/>
               <w:t>Descripción</w:t>
             </w:r>
           </w:p>
@@ -42179,7 +42327,6 @@
                 <w:color w:val="FFFFFF"/>
                 <w:lang w:eastAsia="es-CO"/>
               </w:rPr>
-              <w:lastRenderedPageBreak/>
               <w:t>Precondiciones</w:t>
             </w:r>
           </w:p>
@@ -42326,7 +42473,10 @@
         </w:r>
       </w:fldSimple>
       <w:r>
-        <w:t>.IMA053-Actualizar estadisticas</w:t>
+        <w:t xml:space="preserve">.IMA053-Actualizar </w:t>
+      </w:r>
+      <w:r>
+        <w:t>estadísticas</w:t>
       </w:r>
     </w:p>
     <w:p>
@@ -42413,10 +42563,58 @@
     </w:p>
     <w:p>
       <w:pPr>
+        <w:pStyle w:val="Caption"/>
+        <w:jc w:val="center"/>
+      </w:pPr>
+      <w:r>
+        <w:t xml:space="preserve">Ilustración </w:t>
+      </w:r>
+      <w:fldSimple w:instr=" SEQ Ilustración \* ARABIC ">
+        <w:r>
+          <w:rPr>
+            <w:noProof/>
+          </w:rPr>
+          <w:t>7</w:t>
+        </w:r>
+      </w:fldSimple>
+      <w:r>
+        <w:t xml:space="preserve">. Diagrama de actividad </w:t>
+      </w:r>
+      <w:r>
+        <w:t>5</w:t>
+      </w:r>
+      <w:r>
+        <w:t>: Jugando Modalidad 2</w:t>
+      </w:r>
+    </w:p>
+    <w:p>
+      <w:pPr>
         <w:rPr>
+          <w:b/>
           <w:lang w:val="es-CO"/>
         </w:rPr>
       </w:pPr>
+      <w:r>
+        <w:rPr>
+          <w:b/>
+          <w:lang w:val="es-CO"/>
+        </w:rPr>
+        <w:t xml:space="preserve">Documentación Diagrama </w:t>
+      </w:r>
+      <w:r>
+        <w:rPr>
+          <w:b/>
+          <w:lang w:val="es-CO"/>
+        </w:rPr>
+        <w:t xml:space="preserve">de Actividad </w:t>
+      </w:r>
+      <w:r>
+        <w:rPr>
+          <w:b/>
+          <w:lang w:val="es-CO"/>
+        </w:rPr>
+        <w:t xml:space="preserve"> 5</w:t>
+      </w:r>
     </w:p>
     <w:tbl>
       <w:tblPr>
@@ -42596,7 +42794,13 @@
               </w:rPr>
             </w:pPr>
             <w:r>
-              <w:t>Ver tabla de primera modalidad iniciar partida</w:t>
+              <w:t xml:space="preserve">Ver </w:t>
+            </w:r>
+            <w:r>
+              <w:t xml:space="preserve"> </w:t>
+            </w:r>
+            <w:r>
+              <w:t>Tabla 42.IMA035-Iniciar Partida</w:t>
             </w:r>
           </w:p>
         </w:tc>
@@ -42747,6 +42951,7 @@
         </w:rPr>
       </w:pPr>
       <w:r>
+        <w:lastRenderedPageBreak/>
         <w:t xml:space="preserve">Tabla </w:t>
       </w:r>
       <w:fldSimple w:instr=" SEQ Tabla \* ARABIC ">
@@ -42916,7 +43121,6 @@
                 <w:color w:val="FFFFFF"/>
                 <w:lang w:eastAsia="es-CO"/>
               </w:rPr>
-              <w:lastRenderedPageBreak/>
               <w:t>Descripción</w:t>
             </w:r>
           </w:p>
@@ -42939,7 +43143,10 @@
               </w:rPr>
             </w:pPr>
             <w:r>
-              <w:t>Ver tabla de primera modalidad repartir cartas</w:t>
+              <w:t xml:space="preserve">Ver </w:t>
+            </w:r>
+            <w:r>
+              <w:t>Tabla 43.IMA036-Repartir Cartas</w:t>
             </w:r>
           </w:p>
         </w:tc>
@@ -43281,7 +43488,10 @@
               </w:rPr>
             </w:pPr>
             <w:r>
-              <w:t>Ver tabla de primera modalidad Asignar turno</w:t>
+              <w:t xml:space="preserve">Ver </w:t>
+            </w:r>
+            <w:r>
+              <w:t>Tabla 48.IMA041-Asignar Turno</w:t>
             </w:r>
           </w:p>
         </w:tc>
@@ -43623,7 +43833,10 @@
               </w:rPr>
             </w:pPr>
             <w:r>
-              <w:t>Ver tabla de primera modalidad guardar</w:t>
+              <w:t xml:space="preserve">Ver </w:t>
+            </w:r>
+            <w:r>
+              <w:t>Tabla 44.IMA037-guardar</w:t>
             </w:r>
           </w:p>
         </w:tc>
@@ -43965,7 +44178,10 @@
               </w:rPr>
             </w:pPr>
             <w:r>
-              <w:t>Ver tabla de primera modalidad abandonar</w:t>
+              <w:t xml:space="preserve">Ver </w:t>
+            </w:r>
+            <w:r>
+              <w:t>Tabla 45.IMA038-Abandonar</w:t>
             </w:r>
           </w:p>
         </w:tc>
@@ -44307,7 +44523,10 @@
               </w:rPr>
             </w:pPr>
             <w:r>
-              <w:t>Ver tabla de primera modalidad guardar persistencia</w:t>
+              <w:t xml:space="preserve">Ver </w:t>
+            </w:r>
+            <w:r>
+              <w:t>Tabla 46.IMA039-Guardar Persistencia</w:t>
             </w:r>
           </w:p>
         </w:tc>
@@ -44649,7 +44868,10 @@
               </w:rPr>
             </w:pPr>
             <w:r>
-              <w:t>Ver tabla de primera modalidad terminar</w:t>
+              <w:t xml:space="preserve">Ver </w:t>
+            </w:r>
+            <w:r>
+              <w:t>Tabla 47.IMA040-Terminar</w:t>
             </w:r>
           </w:p>
         </w:tc>
@@ -44773,6 +44995,7 @@
                 <w:color w:val="FFFFFF"/>
                 <w:lang w:eastAsia="es-CO"/>
               </w:rPr>
+              <w:lastRenderedPageBreak/>
               <w:t>Casos de Uso Asociados</w:t>
             </w:r>
           </w:p>
@@ -44855,7 +45078,6 @@
                 <w:color w:val="FFFFFF"/>
                 <w:lang w:eastAsia="es-CO"/>
               </w:rPr>
-              <w:lastRenderedPageBreak/>
               <w:t xml:space="preserve">ID </w:t>
             </w:r>
           </w:p>
@@ -45705,7 +45927,13 @@
               </w:rPr>
             </w:pPr>
             <w:r>
-              <w:t>Ver tabla de primera modalidad  Bajar a la mesa</w:t>
+              <w:t>Ver</w:t>
+            </w:r>
+            <w:r>
+              <w:t xml:space="preserve"> </w:t>
+            </w:r>
+            <w:r>
+              <w:t>Tabla 53.IMA046-Bajar a la Mesa</w:t>
             </w:r>
           </w:p>
         </w:tc>
@@ -46128,7 +46356,11 @@
               </w:rPr>
             </w:pPr>
             <w:r>
-              <w:t>Las cartas deben estar en la mesa y de debe saber la característica a apostar con su respectivo tipo de apuesta</w:t>
+              <w:t xml:space="preserve">Las cartas deben estar en la mesa y de debe saber la característica a apostar con </w:t>
+            </w:r>
+            <w:r>
+              <w:lastRenderedPageBreak/>
+              <w:t>su respectivo tipo de apuesta</w:t>
             </w:r>
           </w:p>
         </w:tc>
@@ -46156,6 +46388,7 @@
                 <w:color w:val="FFFFFF"/>
                 <w:lang w:eastAsia="es-CO"/>
               </w:rPr>
+              <w:lastRenderedPageBreak/>
               <w:t>Post condiciones</w:t>
             </w:r>
           </w:p>
@@ -46186,11 +46419,8 @@
               <w:cnfStyle w:val="000000000000"/>
             </w:pPr>
             <w:r>
-              <w:t xml:space="preserve">-Si existe un ganador de la juagada, el sistema asigna el turno a dicho </w:t>
-            </w:r>
-            <w:r>
               <w:lastRenderedPageBreak/>
-              <w:t>jugador</w:t>
+              <w:t>-Si existe un ganador de la juagada, el sistema asigna el turno a dicho jugador</w:t>
             </w:r>
           </w:p>
           <w:p>
@@ -46968,11 +47198,8 @@
               </w:rPr>
             </w:pPr>
             <w:r>
-              <w:t xml:space="preserve">-Si al entregar las cartas al jugador ganado de la jugada, este no tiene completa la </w:t>
-            </w:r>
-            <w:r>
               <w:lastRenderedPageBreak/>
-              <w:t>baraja de cartas el sistema le asigna el turno a dicho jugador para realizar otra jugada</w:t>
+              <w:t>-Si al entregar las cartas al jugador ganado de la jugada, este no tiene completa la baraja de cartas el sistema le asigna el turno a dicho jugador para realizar otra jugada</w:t>
             </w:r>
           </w:p>
         </w:tc>
@@ -47226,7 +47453,10 @@
               </w:rPr>
             </w:pPr>
             <w:r>
-              <w:t>Ver tabla de primera modalidad notificar ganador</w:t>
+              <w:t xml:space="preserve">Ver </w:t>
+            </w:r>
+            <w:r>
+              <w:t>Tabla 58.IMA051-Notificar Ganador</w:t>
             </w:r>
           </w:p>
         </w:tc>
@@ -47569,7 +47799,10 @@
               </w:rPr>
             </w:pPr>
             <w:r>
-              <w:t>Ver tabla de primera modalidad notificar perdedores</w:t>
+              <w:t xml:space="preserve">Ver </w:t>
+            </w:r>
+            <w:r>
+              <w:t>Tabla 59.IMA052-Notificar Perdedores</w:t>
             </w:r>
           </w:p>
         </w:tc>
@@ -47912,7 +48145,13 @@
               </w:rPr>
             </w:pPr>
             <w:r>
-              <w:t>Ver tabla de primera modalidad  actualizar estadísticas</w:t>
+              <w:t xml:space="preserve">Ver </w:t>
+            </w:r>
+            <w:r>
+              <w:t xml:space="preserve">Tabla 60.IMA053-Actualizar </w:t>
+            </w:r>
+            <w:r>
+              <w:t>estadísticas</w:t>
             </w:r>
           </w:p>
         </w:tc>
@@ -48171,7 +48410,7 @@
           <w:rPr>
             <w:noProof/>
           </w:rPr>
-          <w:t>5</w:t>
+          <w:t>8</w:t>
         </w:r>
       </w:fldSimple>
       <w:r>
@@ -48373,7 +48612,21 @@
                 <w:color w:val="000000"/>
                 <w:lang w:val="es-CO" w:eastAsia="es-CO"/>
               </w:rPr>
-              <w:t>Ver tabla 18. IMA0 – Pantalla Principal</w:t>
+              <w:t xml:space="preserve">Ver </w:t>
+            </w:r>
+            <w:r>
+              <w:rPr>
+                <w:color w:val="000000"/>
+                <w:lang w:val="es-CO" w:eastAsia="es-CO"/>
+              </w:rPr>
+              <w:t xml:space="preserve"> </w:t>
+            </w:r>
+            <w:r>
+              <w:rPr>
+                <w:color w:val="000000"/>
+                <w:lang w:val="es-CO" w:eastAsia="es-CO"/>
+              </w:rPr>
+              <w:t>Tabla 28. IMA012- Pantalla Principal</w:t>
             </w:r>
           </w:p>
         </w:tc>
@@ -50244,7 +50497,21 @@
                 <w:color w:val="000000"/>
                 <w:lang w:val="es-CO" w:eastAsia="es-CO"/>
               </w:rPr>
-              <w:t>Ver tabla IMA0 – Actualizar Datos.</w:t>
+              <w:t xml:space="preserve">Ver </w:t>
+            </w:r>
+            <w:r>
+              <w:rPr>
+                <w:color w:val="000000"/>
+                <w:lang w:val="es-CO" w:eastAsia="es-CO"/>
+              </w:rPr>
+              <w:t xml:space="preserve"> </w:t>
+            </w:r>
+            <w:r>
+              <w:rPr>
+                <w:color w:val="000000"/>
+                <w:lang w:val="es-CO" w:eastAsia="es-CO"/>
+              </w:rPr>
+              <w:t>Tabla 36. IMA020-Actualizar Datos</w:t>
             </w:r>
           </w:p>
         </w:tc>
@@ -51271,7 +51538,7 @@
                           <w:rPr>
                             <w:noProof/>
                           </w:rPr>
-                          <w:t>49</w:t>
+                          <w:t>52</w:t>
                         </w:r>
                       </w:fldSimple>
                     </w:p>
@@ -57621,54 +57888,54 @@
     </dgm:pt>
   </dgm:ptLst>
   <dgm:cxnLst>
+    <dgm:cxn modelId="{22FC342B-BCFA-4C94-9744-525AB02E3B3C}" type="presOf" srcId="{66DD1C58-A3D5-4FE6-B867-6BFB0D48E18E}" destId="{6E03E3C9-4198-42AD-A867-590A3A3F760D}" srcOrd="0" destOrd="0" presId="urn:microsoft.com/office/officeart/2005/8/layout/vList5"/>
     <dgm:cxn modelId="{B3AC1E98-CC0D-41A7-9F67-53B762C5D5C2}" srcId="{1B52354C-73F4-425E-BCA3-E566B305A7C2}" destId="{D102FF11-7F61-494A-84D5-CE841B0F902C}" srcOrd="2" destOrd="0" parTransId="{59E1C26F-DC59-4778-91F7-3A028A42D556}" sibTransId="{94EB543D-7688-42C5-A0BD-1B80AAE108A2}"/>
-    <dgm:cxn modelId="{A84197D5-82F0-42F4-9D86-89215D7EBCBA}" type="presOf" srcId="{C99AE93B-8200-43C5-95BF-90A0E70400BB}" destId="{2C5B99E9-C938-4335-986E-9061F038B49B}" srcOrd="0" destOrd="0" presId="urn:microsoft.com/office/officeart/2005/8/layout/vList5"/>
-    <dgm:cxn modelId="{76478A00-8683-4368-86F6-897F81E72D2C}" type="presOf" srcId="{D102FF11-7F61-494A-84D5-CE841B0F902C}" destId="{EDA2065B-0F68-46EB-8C6F-12ECC2A135BC}" srcOrd="0" destOrd="0" presId="urn:microsoft.com/office/officeart/2005/8/layout/vList5"/>
-    <dgm:cxn modelId="{D9599346-8DED-4694-AF63-676BC676F1D9}" type="presOf" srcId="{929342E6-1E85-4046-A884-FEFBCA825277}" destId="{89D66108-E918-45F0-B6B5-4441A3AA1BFE}" srcOrd="0" destOrd="0" presId="urn:microsoft.com/office/officeart/2005/8/layout/vList5"/>
     <dgm:cxn modelId="{6B041B18-9344-4432-A703-4A834A3B16E5}" srcId="{1B52354C-73F4-425E-BCA3-E566B305A7C2}" destId="{66DD1C58-A3D5-4FE6-B867-6BFB0D48E18E}" srcOrd="3" destOrd="0" parTransId="{46D13C56-5740-427A-9FE2-86B5169D0A6D}" sibTransId="{9FDE0F96-D8FB-49BB-B09F-7DE9D9197DF1}"/>
     <dgm:cxn modelId="{4312AFF2-18C9-4C21-8C36-87F6F6B7D588}" srcId="{1B52354C-73F4-425E-BCA3-E566B305A7C2}" destId="{A1E44E4E-F149-4BCD-8F22-2145177C1CD6}" srcOrd="1" destOrd="0" parTransId="{7653814B-7BF6-45D3-B171-6808C8E59D8D}" sibTransId="{EDCDD650-6426-4095-909C-90B76172D3FD}"/>
-    <dgm:cxn modelId="{68767E30-A923-4209-86D8-C660FF42E782}" type="presOf" srcId="{DC3BF8B3-CDD8-407D-9149-979E4CC8F57A}" destId="{D8ABA545-0E03-40CC-BF2D-AD644A991B2D}" srcOrd="0" destOrd="0" presId="urn:microsoft.com/office/officeart/2005/8/layout/vList5"/>
-    <dgm:cxn modelId="{17F174CA-5D9B-417E-AFE2-D57548AE227E}" type="presOf" srcId="{66DD1C58-A3D5-4FE6-B867-6BFB0D48E18E}" destId="{6E03E3C9-4198-42AD-A867-590A3A3F760D}" srcOrd="0" destOrd="0" presId="urn:microsoft.com/office/officeart/2005/8/layout/vList5"/>
-    <dgm:cxn modelId="{4A95A000-A841-45D1-B3F9-C69E6D767F3F}" type="presOf" srcId="{6C9DF5CC-2B5D-4FF0-972F-0F7C492F0188}" destId="{B7977956-F982-4F0E-8566-540CD40E7797}" srcOrd="0" destOrd="0" presId="urn:microsoft.com/office/officeart/2005/8/layout/vList5"/>
+    <dgm:cxn modelId="{F4F3AA17-C84F-4BA7-BEFE-71EBFD2AB6C8}" type="presOf" srcId="{6C9DF5CC-2B5D-4FF0-972F-0F7C492F0188}" destId="{B7977956-F982-4F0E-8566-540CD40E7797}" srcOrd="0" destOrd="0" presId="urn:microsoft.com/office/officeart/2005/8/layout/vList5"/>
+    <dgm:cxn modelId="{EE593650-0CBD-4C70-A8C4-51160B2D7455}" type="presOf" srcId="{8F890B98-5385-4015-94E9-FC86325EEE41}" destId="{F1BAA914-C3D1-426F-B65A-BE75B40F3150}" srcOrd="0" destOrd="0" presId="urn:microsoft.com/office/officeart/2005/8/layout/vList5"/>
     <dgm:cxn modelId="{64617BA0-CB2F-44F2-905C-BFE933070F92}" srcId="{DC3BF8B3-CDD8-407D-9149-979E4CC8F57A}" destId="{A673BDE5-37EF-4C7B-8B0E-62F602CC87DA}" srcOrd="0" destOrd="0" parTransId="{6ABB1430-C0C2-44F3-BD06-D6BA555DF2BC}" sibTransId="{6F2D9484-4188-4ADE-861F-182E13E76018}"/>
-    <dgm:cxn modelId="{7958B9C8-A8F6-45CB-BB15-23257993498E}" type="presOf" srcId="{F7F22738-7E70-429A-A944-F9299A5AACC8}" destId="{F301ABE1-2690-4157-A3FD-DAB7C38FB8A2}" srcOrd="0" destOrd="0" presId="urn:microsoft.com/office/officeart/2005/8/layout/vList5"/>
-    <dgm:cxn modelId="{A3905104-B5A0-4CFB-9B26-EC05B1B6565A}" type="presOf" srcId="{8ECEFC3E-7B38-4057-9E7C-CC16E74634B6}" destId="{23013CC7-A4E0-46C9-A618-A6BFB9B21C82}" srcOrd="0" destOrd="0" presId="urn:microsoft.com/office/officeart/2005/8/layout/vList5"/>
-    <dgm:cxn modelId="{D2AAA81B-5394-47C6-A4A8-9B5DC00857EF}" type="presOf" srcId="{A673BDE5-37EF-4C7B-8B0E-62F602CC87DA}" destId="{3C83F26C-D7C8-4688-8C32-463AA48FA800}" srcOrd="0" destOrd="0" presId="urn:microsoft.com/office/officeart/2005/8/layout/vList5"/>
+    <dgm:cxn modelId="{A19CF2F8-0612-43A9-AA87-671C8F4FA180}" type="presOf" srcId="{C99AE93B-8200-43C5-95BF-90A0E70400BB}" destId="{2C5B99E9-C938-4335-986E-9061F038B49B}" srcOrd="0" destOrd="0" presId="urn:microsoft.com/office/officeart/2005/8/layout/vList5"/>
     <dgm:cxn modelId="{949083F0-9B54-41B7-814F-7E8452505337}" srcId="{D102FF11-7F61-494A-84D5-CE841B0F902C}" destId="{6C9DF5CC-2B5D-4FF0-972F-0F7C492F0188}" srcOrd="0" destOrd="0" parTransId="{C12A621D-D8A1-4F66-8984-DA5B378A8C05}" sibTransId="{F5B2AA94-D08A-4AE3-8B2B-5C9B40DDEF16}"/>
     <dgm:cxn modelId="{BE00E422-7F6E-4D27-B450-67D0F7222E0D}" srcId="{1B52354C-73F4-425E-BCA3-E566B305A7C2}" destId="{8F890B98-5385-4015-94E9-FC86325EEE41}" srcOrd="4" destOrd="0" parTransId="{CE7D02FA-1B1F-49C8-B590-A0BA1706C037}" sibTransId="{1AA9DF25-4679-4EAD-ACDC-BF6BC9288052}"/>
     <dgm:cxn modelId="{29EC4782-FBBF-41D5-ACDC-1709991E4C3C}" srcId="{8F890B98-5385-4015-94E9-FC86325EEE41}" destId="{929342E6-1E85-4046-A884-FEFBCA825277}" srcOrd="0" destOrd="0" parTransId="{76FE05D4-D1E4-4637-917A-864E17468B7B}" sibTransId="{F1939CBE-524D-4AEC-81E5-E851DA26C831}"/>
-    <dgm:cxn modelId="{A2876150-8E0C-4CF8-9207-E962363740F0}" type="presOf" srcId="{8F890B98-5385-4015-94E9-FC86325EEE41}" destId="{F1BAA914-C3D1-426F-B65A-BE75B40F3150}" srcOrd="0" destOrd="0" presId="urn:microsoft.com/office/officeart/2005/8/layout/vList5"/>
     <dgm:cxn modelId="{38A3D7CB-50C0-439F-BEEB-42F349E4A979}" srcId="{8ECEFC3E-7B38-4057-9E7C-CC16E74634B6}" destId="{C4C95E74-7F88-4A67-8CAE-D0E3A540BE5D}" srcOrd="0" destOrd="0" parTransId="{984E2643-7424-485C-B7D5-EA6357D51D7A}" sibTransId="{F5235FFA-FDA5-45FD-9BAC-351431CCB5E4}"/>
+    <dgm:cxn modelId="{93CE6224-162D-4973-B22C-6878F2F60A2B}" srcId="{1B52354C-73F4-425E-BCA3-E566B305A7C2}" destId="{DC3BF8B3-CDD8-407D-9149-979E4CC8F57A}" srcOrd="0" destOrd="0" parTransId="{908C0288-4D9B-40D2-AC1D-F7CA879A88B2}" sibTransId="{C63D58E5-8146-4093-BD6D-57261F76B426}"/>
     <dgm:cxn modelId="{E012B678-F5B9-4FCC-8CB5-2D6CD8B4ABAA}" srcId="{A1E44E4E-F149-4BCD-8F22-2145177C1CD6}" destId="{F7F22738-7E70-429A-A944-F9299A5AACC8}" srcOrd="0" destOrd="0" parTransId="{A0A3B7E2-5256-4661-9D02-9EA1AEBA6373}" sibTransId="{3EB7945B-6322-48B2-BDC6-9A1AED4285BA}"/>
-    <dgm:cxn modelId="{93CE6224-162D-4973-B22C-6878F2F60A2B}" srcId="{1B52354C-73F4-425E-BCA3-E566B305A7C2}" destId="{DC3BF8B3-CDD8-407D-9149-979E4CC8F57A}" srcOrd="0" destOrd="0" parTransId="{908C0288-4D9B-40D2-AC1D-F7CA879A88B2}" sibTransId="{C63D58E5-8146-4093-BD6D-57261F76B426}"/>
-    <dgm:cxn modelId="{E27146AB-326A-49D6-8D8B-F5F726CA27E4}" type="presOf" srcId="{C4C95E74-7F88-4A67-8CAE-D0E3A540BE5D}" destId="{5C6C7639-CD38-4A55-96C3-23628B3448CC}" srcOrd="0" destOrd="0" presId="urn:microsoft.com/office/officeart/2005/8/layout/vList5"/>
+    <dgm:cxn modelId="{A36901DE-5F08-4DDA-B542-F045133D7FFD}" type="presOf" srcId="{8ECEFC3E-7B38-4057-9E7C-CC16E74634B6}" destId="{23013CC7-A4E0-46C9-A618-A6BFB9B21C82}" srcOrd="0" destOrd="0" presId="urn:microsoft.com/office/officeart/2005/8/layout/vList5"/>
+    <dgm:cxn modelId="{B84FA69E-0F91-468A-BB41-79217846409D}" type="presOf" srcId="{F7F22738-7E70-429A-A944-F9299A5AACC8}" destId="{F301ABE1-2690-4157-A3FD-DAB7C38FB8A2}" srcOrd="0" destOrd="0" presId="urn:microsoft.com/office/officeart/2005/8/layout/vList5"/>
+    <dgm:cxn modelId="{D16C086A-A7A6-4B24-81D4-A1FA2E0186FF}" type="presOf" srcId="{DC3BF8B3-CDD8-407D-9149-979E4CC8F57A}" destId="{D8ABA545-0E03-40CC-BF2D-AD644A991B2D}" srcOrd="0" destOrd="0" presId="urn:microsoft.com/office/officeart/2005/8/layout/vList5"/>
+    <dgm:cxn modelId="{2F892558-EA9F-4530-A72E-F4CD2843FB3F}" type="presOf" srcId="{D102FF11-7F61-494A-84D5-CE841B0F902C}" destId="{EDA2065B-0F68-46EB-8C6F-12ECC2A135BC}" srcOrd="0" destOrd="0" presId="urn:microsoft.com/office/officeart/2005/8/layout/vList5"/>
+    <dgm:cxn modelId="{15EB9CBD-0C73-42CA-9EC0-5FFDDA5DFA24}" type="presOf" srcId="{C4C95E74-7F88-4A67-8CAE-D0E3A540BE5D}" destId="{5C6C7639-CD38-4A55-96C3-23628B3448CC}" srcOrd="0" destOrd="0" presId="urn:microsoft.com/office/officeart/2005/8/layout/vList5"/>
+    <dgm:cxn modelId="{D7B7AE5D-AAE7-459B-A3AC-7F91C8529AE2}" type="presOf" srcId="{1B52354C-73F4-425E-BCA3-E566B305A7C2}" destId="{3E144F0B-25D2-4EA5-8C77-111D1265CE29}" srcOrd="0" destOrd="0" presId="urn:microsoft.com/office/officeart/2005/8/layout/vList5"/>
     <dgm:cxn modelId="{8E8CCAB0-E364-4FE1-A6BD-21C55EF4E66A}" srcId="{66DD1C58-A3D5-4FE6-B867-6BFB0D48E18E}" destId="{C99AE93B-8200-43C5-95BF-90A0E70400BB}" srcOrd="0" destOrd="0" parTransId="{EC887ACC-24C7-4051-87E1-816B1405B855}" sibTransId="{D80269C1-227C-4E96-9B3F-5126F2B017EE}"/>
-    <dgm:cxn modelId="{F6660C89-72D1-4E66-BFEC-89DDEDF86F05}" type="presOf" srcId="{1B52354C-73F4-425E-BCA3-E566B305A7C2}" destId="{3E144F0B-25D2-4EA5-8C77-111D1265CE29}" srcOrd="0" destOrd="0" presId="urn:microsoft.com/office/officeart/2005/8/layout/vList5"/>
+    <dgm:cxn modelId="{E022FC3F-7273-4F65-92AE-4DE7CC20FC89}" type="presOf" srcId="{A1E44E4E-F149-4BCD-8F22-2145177C1CD6}" destId="{AD8089C7-FAED-4DFF-8A58-57F771273D91}" srcOrd="0" destOrd="0" presId="urn:microsoft.com/office/officeart/2005/8/layout/vList5"/>
+    <dgm:cxn modelId="{99896D8C-E288-446A-89E6-EE454969E3EE}" type="presOf" srcId="{A673BDE5-37EF-4C7B-8B0E-62F602CC87DA}" destId="{3C83F26C-D7C8-4688-8C32-463AA48FA800}" srcOrd="0" destOrd="0" presId="urn:microsoft.com/office/officeart/2005/8/layout/vList5"/>
+    <dgm:cxn modelId="{7FE432AB-71A5-469F-AC70-9C2D2E5F7147}" type="presOf" srcId="{929342E6-1E85-4046-A884-FEFBCA825277}" destId="{89D66108-E918-45F0-B6B5-4441A3AA1BFE}" srcOrd="0" destOrd="0" presId="urn:microsoft.com/office/officeart/2005/8/layout/vList5"/>
     <dgm:cxn modelId="{A4094A5C-5CCA-44B7-81A1-DF46DA86B083}" srcId="{1B52354C-73F4-425E-BCA3-E566B305A7C2}" destId="{8ECEFC3E-7B38-4057-9E7C-CC16E74634B6}" srcOrd="5" destOrd="0" parTransId="{030A8C22-BB73-47B2-95E6-818F446C726D}" sibTransId="{D38CB184-A9BA-4BF6-85A8-A7E580CECCD9}"/>
-    <dgm:cxn modelId="{9D626BBA-52DE-428A-9206-8D88EFA41B1B}" type="presOf" srcId="{A1E44E4E-F149-4BCD-8F22-2145177C1CD6}" destId="{AD8089C7-FAED-4DFF-8A58-57F771273D91}" srcOrd="0" destOrd="0" presId="urn:microsoft.com/office/officeart/2005/8/layout/vList5"/>
-    <dgm:cxn modelId="{856610AB-2DFB-40D8-9D3B-030412CE3AE4}" type="presParOf" srcId="{3E144F0B-25D2-4EA5-8C77-111D1265CE29}" destId="{5C1D504A-5FF3-46C7-A426-C094996C89A4}" srcOrd="0" destOrd="0" presId="urn:microsoft.com/office/officeart/2005/8/layout/vList5"/>
-    <dgm:cxn modelId="{97099139-5EA6-4CD4-98BF-515E7B653D16}" type="presParOf" srcId="{5C1D504A-5FF3-46C7-A426-C094996C89A4}" destId="{D8ABA545-0E03-40CC-BF2D-AD644A991B2D}" srcOrd="0" destOrd="0" presId="urn:microsoft.com/office/officeart/2005/8/layout/vList5"/>
-    <dgm:cxn modelId="{8502B746-4B1A-45B5-8BAC-8C6BFED04487}" type="presParOf" srcId="{5C1D504A-5FF3-46C7-A426-C094996C89A4}" destId="{3C83F26C-D7C8-4688-8C32-463AA48FA800}" srcOrd="1" destOrd="0" presId="urn:microsoft.com/office/officeart/2005/8/layout/vList5"/>
-    <dgm:cxn modelId="{CF9E09AF-DB9C-41E8-91AB-8111A0288A38}" type="presParOf" srcId="{3E144F0B-25D2-4EA5-8C77-111D1265CE29}" destId="{F28B974E-8127-49D1-A1D4-147CB257D516}" srcOrd="1" destOrd="0" presId="urn:microsoft.com/office/officeart/2005/8/layout/vList5"/>
-    <dgm:cxn modelId="{30F86638-380D-4279-A3E6-A3600512C354}" type="presParOf" srcId="{3E144F0B-25D2-4EA5-8C77-111D1265CE29}" destId="{DDE823D3-26B2-4FBB-9542-2BCBBC02CDEB}" srcOrd="2" destOrd="0" presId="urn:microsoft.com/office/officeart/2005/8/layout/vList5"/>
-    <dgm:cxn modelId="{28A61A1E-9793-4633-A38F-9A446D1A5749}" type="presParOf" srcId="{DDE823D3-26B2-4FBB-9542-2BCBBC02CDEB}" destId="{AD8089C7-FAED-4DFF-8A58-57F771273D91}" srcOrd="0" destOrd="0" presId="urn:microsoft.com/office/officeart/2005/8/layout/vList5"/>
-    <dgm:cxn modelId="{29AE1434-6FCE-4F2D-895D-CC3557BACD41}" type="presParOf" srcId="{DDE823D3-26B2-4FBB-9542-2BCBBC02CDEB}" destId="{F301ABE1-2690-4157-A3FD-DAB7C38FB8A2}" srcOrd="1" destOrd="0" presId="urn:microsoft.com/office/officeart/2005/8/layout/vList5"/>
-    <dgm:cxn modelId="{8CE72842-ABD9-4744-92ED-AC4C78792FE0}" type="presParOf" srcId="{3E144F0B-25D2-4EA5-8C77-111D1265CE29}" destId="{52A2AA3C-1068-43F8-887F-17B61D290B28}" srcOrd="3" destOrd="0" presId="urn:microsoft.com/office/officeart/2005/8/layout/vList5"/>
-    <dgm:cxn modelId="{B4AD82BE-8838-4F92-A8D9-C11D09267698}" type="presParOf" srcId="{3E144F0B-25D2-4EA5-8C77-111D1265CE29}" destId="{6BD1EBC5-48B4-4DC6-BEB8-2A179E0D51B9}" srcOrd="4" destOrd="0" presId="urn:microsoft.com/office/officeart/2005/8/layout/vList5"/>
-    <dgm:cxn modelId="{B33A5CE1-3E72-4BCD-BDEE-54A598DCD275}" type="presParOf" srcId="{6BD1EBC5-48B4-4DC6-BEB8-2A179E0D51B9}" destId="{EDA2065B-0F68-46EB-8C6F-12ECC2A135BC}" srcOrd="0" destOrd="0" presId="urn:microsoft.com/office/officeart/2005/8/layout/vList5"/>
-    <dgm:cxn modelId="{F227528A-9122-42C3-BABB-9E9A271642F1}" type="presParOf" srcId="{6BD1EBC5-48B4-4DC6-BEB8-2A179E0D51B9}" destId="{B7977956-F982-4F0E-8566-540CD40E7797}" srcOrd="1" destOrd="0" presId="urn:microsoft.com/office/officeart/2005/8/layout/vList5"/>
-    <dgm:cxn modelId="{7020B5EB-1051-4634-967A-3EC2E1802742}" type="presParOf" srcId="{3E144F0B-25D2-4EA5-8C77-111D1265CE29}" destId="{47BED427-D429-4869-BB62-D3BFEDB7DA44}" srcOrd="5" destOrd="0" presId="urn:microsoft.com/office/officeart/2005/8/layout/vList5"/>
-    <dgm:cxn modelId="{600D2251-8404-4FB1-8C08-A4B1E9DECED8}" type="presParOf" srcId="{3E144F0B-25D2-4EA5-8C77-111D1265CE29}" destId="{2FB1EC83-39C2-4F56-88C8-73017AB8D3F2}" srcOrd="6" destOrd="0" presId="urn:microsoft.com/office/officeart/2005/8/layout/vList5"/>
-    <dgm:cxn modelId="{BFAFAA99-49B4-4A57-9E06-75374DB44E46}" type="presParOf" srcId="{2FB1EC83-39C2-4F56-88C8-73017AB8D3F2}" destId="{6E03E3C9-4198-42AD-A867-590A3A3F760D}" srcOrd="0" destOrd="0" presId="urn:microsoft.com/office/officeart/2005/8/layout/vList5"/>
-    <dgm:cxn modelId="{457136DB-6491-4676-AE9A-6F504D9279E4}" type="presParOf" srcId="{2FB1EC83-39C2-4F56-88C8-73017AB8D3F2}" destId="{2C5B99E9-C938-4335-986E-9061F038B49B}" srcOrd="1" destOrd="0" presId="urn:microsoft.com/office/officeart/2005/8/layout/vList5"/>
-    <dgm:cxn modelId="{B52BF0D8-9402-49DB-BE3B-405A617BD77A}" type="presParOf" srcId="{3E144F0B-25D2-4EA5-8C77-111D1265CE29}" destId="{19FDA6AC-BC9F-4C7A-96CD-45C17A0B0C46}" srcOrd="7" destOrd="0" presId="urn:microsoft.com/office/officeart/2005/8/layout/vList5"/>
-    <dgm:cxn modelId="{291B2532-E9B6-4B87-88F1-9CD4060A8F32}" type="presParOf" srcId="{3E144F0B-25D2-4EA5-8C77-111D1265CE29}" destId="{12862473-D8D0-4AD2-9058-94D2C5D4DC36}" srcOrd="8" destOrd="0" presId="urn:microsoft.com/office/officeart/2005/8/layout/vList5"/>
-    <dgm:cxn modelId="{086F3459-610E-4B73-9610-015DE7D3239F}" type="presParOf" srcId="{12862473-D8D0-4AD2-9058-94D2C5D4DC36}" destId="{F1BAA914-C3D1-426F-B65A-BE75B40F3150}" srcOrd="0" destOrd="0" presId="urn:microsoft.com/office/officeart/2005/8/layout/vList5"/>
-    <dgm:cxn modelId="{B271B0DB-4B92-41DA-8C9E-69F845FDF53B}" type="presParOf" srcId="{12862473-D8D0-4AD2-9058-94D2C5D4DC36}" destId="{89D66108-E918-45F0-B6B5-4441A3AA1BFE}" srcOrd="1" destOrd="0" presId="urn:microsoft.com/office/officeart/2005/8/layout/vList5"/>
-    <dgm:cxn modelId="{92E3280C-9C19-4AB1-BDDE-E1C612478913}" type="presParOf" srcId="{3E144F0B-25D2-4EA5-8C77-111D1265CE29}" destId="{A222B7E4-1BA7-4454-A8A3-CB53FA3BE466}" srcOrd="9" destOrd="0" presId="urn:microsoft.com/office/officeart/2005/8/layout/vList5"/>
-    <dgm:cxn modelId="{64F64ED7-068E-41A0-BE35-768940DEAF8E}" type="presParOf" srcId="{3E144F0B-25D2-4EA5-8C77-111D1265CE29}" destId="{3C2DBC06-6578-4EFA-B580-53DD0DC2D7F7}" srcOrd="10" destOrd="0" presId="urn:microsoft.com/office/officeart/2005/8/layout/vList5"/>
-    <dgm:cxn modelId="{62EF7392-96F4-4C60-8478-C1505C82A987}" type="presParOf" srcId="{3C2DBC06-6578-4EFA-B580-53DD0DC2D7F7}" destId="{23013CC7-A4E0-46C9-A618-A6BFB9B21C82}" srcOrd="0" destOrd="0" presId="urn:microsoft.com/office/officeart/2005/8/layout/vList5"/>
-    <dgm:cxn modelId="{20BB430A-ABFC-47AF-878E-B1B0C5F5ECC3}" type="presParOf" srcId="{3C2DBC06-6578-4EFA-B580-53DD0DC2D7F7}" destId="{5C6C7639-CD38-4A55-96C3-23628B3448CC}" srcOrd="1" destOrd="0" presId="urn:microsoft.com/office/officeart/2005/8/layout/vList5"/>
+    <dgm:cxn modelId="{B942DDC8-A3EA-412E-8A76-8ED687AE1545}" type="presParOf" srcId="{3E144F0B-25D2-4EA5-8C77-111D1265CE29}" destId="{5C1D504A-5FF3-46C7-A426-C094996C89A4}" srcOrd="0" destOrd="0" presId="urn:microsoft.com/office/officeart/2005/8/layout/vList5"/>
+    <dgm:cxn modelId="{C04E7529-EFD5-499F-951B-3BC872B8F828}" type="presParOf" srcId="{5C1D504A-5FF3-46C7-A426-C094996C89A4}" destId="{D8ABA545-0E03-40CC-BF2D-AD644A991B2D}" srcOrd="0" destOrd="0" presId="urn:microsoft.com/office/officeart/2005/8/layout/vList5"/>
+    <dgm:cxn modelId="{D342AED0-9A3A-455C-B5BD-0269E4CFF5F9}" type="presParOf" srcId="{5C1D504A-5FF3-46C7-A426-C094996C89A4}" destId="{3C83F26C-D7C8-4688-8C32-463AA48FA800}" srcOrd="1" destOrd="0" presId="urn:microsoft.com/office/officeart/2005/8/layout/vList5"/>
+    <dgm:cxn modelId="{75831F2F-435F-450E-812C-8F071E4FB0E5}" type="presParOf" srcId="{3E144F0B-25D2-4EA5-8C77-111D1265CE29}" destId="{F28B974E-8127-49D1-A1D4-147CB257D516}" srcOrd="1" destOrd="0" presId="urn:microsoft.com/office/officeart/2005/8/layout/vList5"/>
+    <dgm:cxn modelId="{8A28B837-A582-4605-BA55-11D90D115D58}" type="presParOf" srcId="{3E144F0B-25D2-4EA5-8C77-111D1265CE29}" destId="{DDE823D3-26B2-4FBB-9542-2BCBBC02CDEB}" srcOrd="2" destOrd="0" presId="urn:microsoft.com/office/officeart/2005/8/layout/vList5"/>
+    <dgm:cxn modelId="{3B11342C-4163-4B98-A5C2-E930FDC61906}" type="presParOf" srcId="{DDE823D3-26B2-4FBB-9542-2BCBBC02CDEB}" destId="{AD8089C7-FAED-4DFF-8A58-57F771273D91}" srcOrd="0" destOrd="0" presId="urn:microsoft.com/office/officeart/2005/8/layout/vList5"/>
+    <dgm:cxn modelId="{59B3D0C8-917B-4189-99A1-15150678423F}" type="presParOf" srcId="{DDE823D3-26B2-4FBB-9542-2BCBBC02CDEB}" destId="{F301ABE1-2690-4157-A3FD-DAB7C38FB8A2}" srcOrd="1" destOrd="0" presId="urn:microsoft.com/office/officeart/2005/8/layout/vList5"/>
+    <dgm:cxn modelId="{C2181247-4902-475A-8B78-BF65D094838F}" type="presParOf" srcId="{3E144F0B-25D2-4EA5-8C77-111D1265CE29}" destId="{52A2AA3C-1068-43F8-887F-17B61D290B28}" srcOrd="3" destOrd="0" presId="urn:microsoft.com/office/officeart/2005/8/layout/vList5"/>
+    <dgm:cxn modelId="{D847F015-6A38-44F7-BB61-433DA00DD272}" type="presParOf" srcId="{3E144F0B-25D2-4EA5-8C77-111D1265CE29}" destId="{6BD1EBC5-48B4-4DC6-BEB8-2A179E0D51B9}" srcOrd="4" destOrd="0" presId="urn:microsoft.com/office/officeart/2005/8/layout/vList5"/>
+    <dgm:cxn modelId="{DF670274-12A5-48EB-9CC3-81E4166ED6DC}" type="presParOf" srcId="{6BD1EBC5-48B4-4DC6-BEB8-2A179E0D51B9}" destId="{EDA2065B-0F68-46EB-8C6F-12ECC2A135BC}" srcOrd="0" destOrd="0" presId="urn:microsoft.com/office/officeart/2005/8/layout/vList5"/>
+    <dgm:cxn modelId="{E20D5ED5-8E54-4E82-9568-31378A221B57}" type="presParOf" srcId="{6BD1EBC5-48B4-4DC6-BEB8-2A179E0D51B9}" destId="{B7977956-F982-4F0E-8566-540CD40E7797}" srcOrd="1" destOrd="0" presId="urn:microsoft.com/office/officeart/2005/8/layout/vList5"/>
+    <dgm:cxn modelId="{D3629B96-1F03-4802-BF76-70C32D19C74F}" type="presParOf" srcId="{3E144F0B-25D2-4EA5-8C77-111D1265CE29}" destId="{47BED427-D429-4869-BB62-D3BFEDB7DA44}" srcOrd="5" destOrd="0" presId="urn:microsoft.com/office/officeart/2005/8/layout/vList5"/>
+    <dgm:cxn modelId="{F7CD1415-C846-4FCE-8DE2-D54177DCC300}" type="presParOf" srcId="{3E144F0B-25D2-4EA5-8C77-111D1265CE29}" destId="{2FB1EC83-39C2-4F56-88C8-73017AB8D3F2}" srcOrd="6" destOrd="0" presId="urn:microsoft.com/office/officeart/2005/8/layout/vList5"/>
+    <dgm:cxn modelId="{C3A1BCDE-56D7-4E40-B95A-DF60C9B2EB6E}" type="presParOf" srcId="{2FB1EC83-39C2-4F56-88C8-73017AB8D3F2}" destId="{6E03E3C9-4198-42AD-A867-590A3A3F760D}" srcOrd="0" destOrd="0" presId="urn:microsoft.com/office/officeart/2005/8/layout/vList5"/>
+    <dgm:cxn modelId="{30A6F9EB-0D64-4770-82AC-2E1FBE370326}" type="presParOf" srcId="{2FB1EC83-39C2-4F56-88C8-73017AB8D3F2}" destId="{2C5B99E9-C938-4335-986E-9061F038B49B}" srcOrd="1" destOrd="0" presId="urn:microsoft.com/office/officeart/2005/8/layout/vList5"/>
+    <dgm:cxn modelId="{88E1DF91-22DF-4BE1-B5FD-05966797E817}" type="presParOf" srcId="{3E144F0B-25D2-4EA5-8C77-111D1265CE29}" destId="{19FDA6AC-BC9F-4C7A-96CD-45C17A0B0C46}" srcOrd="7" destOrd="0" presId="urn:microsoft.com/office/officeart/2005/8/layout/vList5"/>
+    <dgm:cxn modelId="{14BD9607-11E2-4C02-A62B-45ED71DFC406}" type="presParOf" srcId="{3E144F0B-25D2-4EA5-8C77-111D1265CE29}" destId="{12862473-D8D0-4AD2-9058-94D2C5D4DC36}" srcOrd="8" destOrd="0" presId="urn:microsoft.com/office/officeart/2005/8/layout/vList5"/>
+    <dgm:cxn modelId="{519255C8-15B9-41F7-BD36-68E843D826F3}" type="presParOf" srcId="{12862473-D8D0-4AD2-9058-94D2C5D4DC36}" destId="{F1BAA914-C3D1-426F-B65A-BE75B40F3150}" srcOrd="0" destOrd="0" presId="urn:microsoft.com/office/officeart/2005/8/layout/vList5"/>
+    <dgm:cxn modelId="{FB0CFC53-EE2D-4576-AC28-D675BE6D0C10}" type="presParOf" srcId="{12862473-D8D0-4AD2-9058-94D2C5D4DC36}" destId="{89D66108-E918-45F0-B6B5-4441A3AA1BFE}" srcOrd="1" destOrd="0" presId="urn:microsoft.com/office/officeart/2005/8/layout/vList5"/>
+    <dgm:cxn modelId="{C924ADE1-77A5-4E84-9568-ED1D731C3933}" type="presParOf" srcId="{3E144F0B-25D2-4EA5-8C77-111D1265CE29}" destId="{A222B7E4-1BA7-4454-A8A3-CB53FA3BE466}" srcOrd="9" destOrd="0" presId="urn:microsoft.com/office/officeart/2005/8/layout/vList5"/>
+    <dgm:cxn modelId="{7DD5D2C0-765F-4D8F-838C-E53446A02F35}" type="presParOf" srcId="{3E144F0B-25D2-4EA5-8C77-111D1265CE29}" destId="{3C2DBC06-6578-4EFA-B580-53DD0DC2D7F7}" srcOrd="10" destOrd="0" presId="urn:microsoft.com/office/officeart/2005/8/layout/vList5"/>
+    <dgm:cxn modelId="{07141C16-2CF5-4767-A569-90979D9D5A46}" type="presParOf" srcId="{3C2DBC06-6578-4EFA-B580-53DD0DC2D7F7}" destId="{23013CC7-A4E0-46C9-A618-A6BFB9B21C82}" srcOrd="0" destOrd="0" presId="urn:microsoft.com/office/officeart/2005/8/layout/vList5"/>
+    <dgm:cxn modelId="{6F8C2E8F-F1FD-42E5-8152-CC8D835CF7E3}" type="presParOf" srcId="{3C2DBC06-6578-4EFA-B580-53DD0DC2D7F7}" destId="{5C6C7639-CD38-4A55-96C3-23628B3448CC}" srcOrd="1" destOrd="0" presId="urn:microsoft.com/office/officeart/2005/8/layout/vList5"/>
   </dgm:cxnLst>
   <dgm:bg/>
   <dgm:whole/>
@@ -59274,7 +59541,7 @@
 </file>
 
 <file path=customXml/itemProps2.xml><?xml version="1.0" encoding="utf-8"?>
-<ds:datastoreItem xmlns:ds="http://schemas.openxmlformats.org/officeDocument/2006/customXml" ds:itemID="{D68EBC42-63B1-4F11-8DB4-25919903B527}">
+<ds:datastoreItem xmlns:ds="http://schemas.openxmlformats.org/officeDocument/2006/customXml" ds:itemID="{10DBA7FF-4C2D-4711-A31B-94A9B6468EFD}">
   <ds:schemaRefs>
     <ds:schemaRef ds:uri="http://schemas.openxmlformats.org/officeDocument/2006/bibliography"/>
   </ds:schemaRefs>

</xml_diff>